<commit_message>
Modifiqué el documento de Tratamiento de Riesgos
</commit_message>
<xml_diff>
--- a/Documentación/Plan de Gestión de Proyecto, tratamiento de riesgos (Rev 1.0, .doc).docx
+++ b/Documentación/Plan de Gestión de Proyecto, tratamiento de riesgos (Rev 1.0, .doc).docx
@@ -154,7 +154,6 @@
         </w:rPr>
         <w:t xml:space="preserve">: </w:t>
       </w:r>
-      <w:proofErr w:type="spellStart"/>
       <w:r>
         <w:rPr>
           <w:rFonts w:ascii="Arial-ItalicMT" w:hAnsi="Arial-ItalicMT" w:cs="Arial-ItalicMT"/>
@@ -166,7 +165,6 @@
         </w:rPr>
         <w:t>Bestnid</w:t>
       </w:r>
-      <w:proofErr w:type="spellEnd"/>
     </w:p>
     <w:p>
       <w:pPr>
@@ -2509,13 +2507,8 @@
             <w:pPr>
               <w:jc w:val="center"/>
             </w:pPr>
-            <w:proofErr w:type="spellStart"/>
-            <w:r>
-              <w:t>Coscarelli</w:t>
-            </w:r>
-            <w:proofErr w:type="spellEnd"/>
-            <w:r>
-              <w:t xml:space="preserve"> Mauro Alejandro</w:t>
+            <w:r>
+              <w:t>Coscarelli Mauro Alejandro</w:t>
             </w:r>
           </w:p>
         </w:tc>
@@ -2640,13 +2633,8 @@
             <w:pPr>
               <w:jc w:val="center"/>
             </w:pPr>
-            <w:proofErr w:type="spellStart"/>
-            <w:r>
-              <w:t>Affonso</w:t>
-            </w:r>
-            <w:proofErr w:type="spellEnd"/>
-            <w:r>
-              <w:t xml:space="preserve"> Nicolás</w:t>
+            <w:r>
+              <w:t>Affonso Nicolás</w:t>
             </w:r>
           </w:p>
         </w:tc>
@@ -2776,13 +2764,8 @@
             <w:pPr>
               <w:jc w:val="center"/>
             </w:pPr>
-            <w:proofErr w:type="spellStart"/>
-            <w:r>
-              <w:t>Affonso</w:t>
-            </w:r>
-            <w:proofErr w:type="spellEnd"/>
-            <w:r>
-              <w:t xml:space="preserve"> Nicolás</w:t>
+            <w:r>
+              <w:t>Affonso Nicolás</w:t>
             </w:r>
           </w:p>
         </w:tc>
@@ -3233,13 +3216,8 @@
             <w:pPr>
               <w:jc w:val="center"/>
             </w:pPr>
-            <w:proofErr w:type="spellStart"/>
-            <w:r>
-              <w:t>Coscarelli</w:t>
-            </w:r>
-            <w:proofErr w:type="spellEnd"/>
-            <w:r>
-              <w:t xml:space="preserve"> Mauro Alejandro</w:t>
+            <w:r>
+              <w:t>Coscarelli Mauro Alejandro</w:t>
             </w:r>
           </w:p>
         </w:tc>
@@ -3380,13 +3358,8 @@
             <w:pPr>
               <w:jc w:val="center"/>
             </w:pPr>
-            <w:proofErr w:type="spellStart"/>
-            <w:r>
-              <w:t>Affonso</w:t>
-            </w:r>
-            <w:proofErr w:type="spellEnd"/>
-            <w:r>
-              <w:t xml:space="preserve"> Nicolás</w:t>
+            <w:r>
+              <w:t>Affonso Nicolás</w:t>
             </w:r>
           </w:p>
         </w:tc>
@@ -3527,13 +3500,8 @@
             <w:pPr>
               <w:jc w:val="center"/>
             </w:pPr>
-            <w:proofErr w:type="spellStart"/>
-            <w:r>
-              <w:t>Coscarelli</w:t>
-            </w:r>
-            <w:proofErr w:type="spellEnd"/>
-            <w:r>
-              <w:t xml:space="preserve"> Mauro Alejandro</w:t>
+            <w:r>
+              <w:t>Coscarelli Mauro Alejandro</w:t>
             </w:r>
           </w:p>
         </w:tc>
@@ -3705,13 +3673,8 @@
             <w:pPr>
               <w:jc w:val="center"/>
             </w:pPr>
-            <w:proofErr w:type="spellStart"/>
-            <w:r>
-              <w:t>Coscarelli</w:t>
-            </w:r>
-            <w:proofErr w:type="spellEnd"/>
-            <w:r>
-              <w:t xml:space="preserve"> Mauro </w:t>
+            <w:r>
+              <w:t xml:space="preserve">Coscarelli Mauro </w:t>
             </w:r>
             <w:r>
               <w:lastRenderedPageBreak/>
@@ -3827,13 +3790,8 @@
             <w:pPr>
               <w:jc w:val="center"/>
             </w:pPr>
-            <w:proofErr w:type="spellStart"/>
-            <w:r>
-              <w:t>Coscarelli</w:t>
-            </w:r>
-            <w:proofErr w:type="spellEnd"/>
-            <w:r>
-              <w:t xml:space="preserve"> Mauro Alejandro</w:t>
+            <w:r>
+              <w:t>Coscarelli Mauro Alejandro</w:t>
             </w:r>
           </w:p>
         </w:tc>
@@ -4168,13 +4126,8 @@
             <w:pPr>
               <w:jc w:val="center"/>
             </w:pPr>
-            <w:proofErr w:type="spellStart"/>
-            <w:r>
-              <w:t>Affonso</w:t>
-            </w:r>
-            <w:proofErr w:type="spellEnd"/>
-            <w:r>
-              <w:t xml:space="preserve"> Nicolás</w:t>
+            <w:r>
+              <w:t>Affonso Nicolás</w:t>
             </w:r>
           </w:p>
         </w:tc>
@@ -4457,13 +4410,8 @@
             <w:pPr>
               <w:jc w:val="center"/>
             </w:pPr>
-            <w:proofErr w:type="spellStart"/>
-            <w:r>
-              <w:t>Coscarelli</w:t>
-            </w:r>
-            <w:proofErr w:type="spellEnd"/>
-            <w:r>
-              <w:t xml:space="preserve"> Mauro Alejandro</w:t>
+            <w:r>
+              <w:t>Coscarelli Mauro Alejandro</w:t>
             </w:r>
           </w:p>
         </w:tc>
@@ -4604,13 +4552,8 @@
             <w:pPr>
               <w:jc w:val="center"/>
             </w:pPr>
-            <w:proofErr w:type="spellStart"/>
-            <w:r>
-              <w:t>Affonso</w:t>
-            </w:r>
-            <w:proofErr w:type="spellEnd"/>
-            <w:r>
-              <w:t xml:space="preserve"> Nicolás</w:t>
+            <w:r>
+              <w:t>Affonso Nicolás</w:t>
             </w:r>
           </w:p>
         </w:tc>
@@ -4893,13 +4836,8 @@
             <w:pPr>
               <w:jc w:val="center"/>
             </w:pPr>
-            <w:proofErr w:type="spellStart"/>
-            <w:r>
-              <w:t>Affonso</w:t>
-            </w:r>
-            <w:proofErr w:type="spellEnd"/>
-            <w:r>
-              <w:t xml:space="preserve"> Nicolás</w:t>
+            <w:r>
+              <w:t>Affonso Nicolás</w:t>
             </w:r>
           </w:p>
         </w:tc>
@@ -5040,13 +4978,8 @@
             <w:pPr>
               <w:jc w:val="center"/>
             </w:pPr>
-            <w:proofErr w:type="spellStart"/>
-            <w:r>
-              <w:t>Coscarelli</w:t>
-            </w:r>
-            <w:proofErr w:type="spellEnd"/>
-            <w:r>
-              <w:t xml:space="preserve"> Mauro Alejandro</w:t>
+            <w:r>
+              <w:t>Coscarelli Mauro Alejandro</w:t>
             </w:r>
           </w:p>
         </w:tc>
@@ -5152,7 +5085,6 @@
                 <w:szCs w:val="20"/>
               </w:rPr>
             </w:pPr>
-            <w:proofErr w:type="spellStart"/>
             <w:r>
               <w:rPr>
                 <w:rFonts w:ascii="ArialMT" w:hAnsi="ArialMT" w:cs="ArialMT"/>
@@ -5161,13 +5093,11 @@
               </w:rPr>
               <w:t>Catastrófi</w:t>
             </w:r>
-            <w:proofErr w:type="spellEnd"/>
-          </w:p>
-          <w:p>
-            <w:pPr>
-              <w:jc w:val="center"/>
-            </w:pPr>
-            <w:proofErr w:type="spellStart"/>
+          </w:p>
+          <w:p>
+            <w:pPr>
+              <w:jc w:val="center"/>
+            </w:pPr>
             <w:r>
               <w:rPr>
                 <w:rFonts w:ascii="ArialMT" w:hAnsi="ArialMT" w:cs="ArialMT"/>
@@ -5176,24 +5106,18 @@
               </w:rPr>
               <w:t>co</w:t>
             </w:r>
-            <w:proofErr w:type="spellEnd"/>
-          </w:p>
-        </w:tc>
-        <w:tc>
-          <w:tcPr>
-            <w:tcW w:w="0" w:type="auto"/>
-          </w:tcPr>
-          <w:p>
-            <w:pPr>
-              <w:jc w:val="center"/>
-            </w:pPr>
-            <w:proofErr w:type="spellStart"/>
-            <w:r>
-              <w:t>Affonso</w:t>
-            </w:r>
-            <w:proofErr w:type="spellEnd"/>
-            <w:r>
-              <w:t xml:space="preserve"> Nicolás</w:t>
+          </w:p>
+        </w:tc>
+        <w:tc>
+          <w:tcPr>
+            <w:tcW w:w="0" w:type="auto"/>
+          </w:tcPr>
+          <w:p>
+            <w:pPr>
+              <w:jc w:val="center"/>
+            </w:pPr>
+            <w:r>
+              <w:t>Affonso Nicolás</w:t>
             </w:r>
           </w:p>
         </w:tc>
@@ -5861,6 +5785,27 @@
               <w:t>y validar el producto de software desarrollado hasta el momento.</w:t>
             </w:r>
           </w:p>
+          <w:p>
+            <w:pPr>
+              <w:autoSpaceDE w:val="0"/>
+              <w:autoSpaceDN w:val="0"/>
+              <w:adjustRightInd w:val="0"/>
+              <w:spacing w:after="0" w:line="240" w:lineRule="auto"/>
+              <w:rPr>
+                <w:rFonts w:ascii="ArialMT" w:hAnsi="ArialMT" w:cs="ArialMT"/>
+                <w:sz w:val="20"/>
+                <w:szCs w:val="20"/>
+              </w:rPr>
+            </w:pPr>
+            <w:r>
+              <w:rPr>
+                <w:rFonts w:ascii="ArialMT" w:hAnsi="ArialMT" w:cs="ArialMT"/>
+                <w:sz w:val="20"/>
+                <w:szCs w:val="20"/>
+              </w:rPr>
+              <w:t>Además utilizará técnicas de Scrum y de elicitación (entrevistas, cuestionarios, etc).</w:t>
+            </w:r>
+          </w:p>
         </w:tc>
       </w:tr>
       <w:tr>
@@ -5939,6 +5884,35 @@
                 <w:szCs w:val="20"/>
               </w:rPr>
               <w:t>De no ser viable, se le informará al cliente de forma debida y, siempre que sea posible, se le presentarán alternativas al cambio solicitado.</w:t>
+            </w:r>
+            <w:r>
+              <w:rPr>
+                <w:rFonts w:ascii="ArialMT" w:hAnsi="ArialMT" w:cs="ArialMT"/>
+                <w:sz w:val="20"/>
+                <w:szCs w:val="20"/>
+              </w:rPr>
+              <w:t xml:space="preserve"> </w:t>
+            </w:r>
+          </w:p>
+          <w:p>
+            <w:pPr>
+              <w:autoSpaceDE w:val="0"/>
+              <w:autoSpaceDN w:val="0"/>
+              <w:adjustRightInd w:val="0"/>
+              <w:spacing w:after="0" w:line="240" w:lineRule="auto"/>
+              <w:rPr>
+                <w:rFonts w:ascii="ArialMT" w:hAnsi="ArialMT" w:cs="ArialMT"/>
+                <w:sz w:val="20"/>
+                <w:szCs w:val="20"/>
+              </w:rPr>
+            </w:pPr>
+            <w:r>
+              <w:rPr>
+                <w:rFonts w:ascii="ArialMT" w:hAnsi="ArialMT" w:cs="ArialMT"/>
+                <w:sz w:val="20"/>
+                <w:szCs w:val="20"/>
+              </w:rPr>
+              <w:t>Se modificará el Documento de Especificación de Requisitos de Software (SRS).</w:t>
             </w:r>
           </w:p>
         </w:tc>
@@ -6748,25 +6722,7 @@
                 <w:sz w:val="20"/>
                 <w:szCs w:val="20"/>
               </w:rPr>
-              <w:t xml:space="preserve">En caso de no poder cumplir con el tiempo previsto, el equipo notificará de forma debida al cliente, y se le solicitará una prórroga. De ser necesario, se analizará la posibilidad de contratar más personal o bien </w:t>
-            </w:r>
-            <w:proofErr w:type="spellStart"/>
-            <w:r>
-              <w:rPr>
-                <w:rFonts w:ascii="ArialMT" w:hAnsi="ArialMT" w:cs="ArialMT"/>
-                <w:sz w:val="20"/>
-                <w:szCs w:val="20"/>
-              </w:rPr>
-              <w:t>tercerizar</w:t>
-            </w:r>
-            <w:proofErr w:type="spellEnd"/>
-            <w:r>
-              <w:rPr>
-                <w:rFonts w:ascii="ArialMT" w:hAnsi="ArialMT" w:cs="ArialMT"/>
-                <w:sz w:val="20"/>
-                <w:szCs w:val="20"/>
-              </w:rPr>
-              <w:t xml:space="preserve"> parte del desarrollo.</w:t>
+              <w:t>En caso de no poder cumplir con el tiempo previsto, el equipo notificará de forma debida al cliente, y se le solicitará una prórroga. De ser necesario, se analizará la posibilidad de contratar más personal o bien tercerizar parte del desarrollo.</w:t>
             </w:r>
           </w:p>
         </w:tc>
@@ -7164,13 +7120,8 @@
               </w:rPr>
               <w:t xml:space="preserve"> </w:t>
             </w:r>
-            <w:proofErr w:type="spellStart"/>
-            <w:r>
-              <w:t>Coscarelli</w:t>
-            </w:r>
-            <w:proofErr w:type="spellEnd"/>
-            <w:r>
-              <w:t xml:space="preserve"> Mauro Alejandro</w:t>
+            <w:r>
+              <w:t>Coscarelli Mauro Alejandro</w:t>
             </w:r>
           </w:p>
         </w:tc>
@@ -7761,13 +7712,8 @@
               </w:rPr>
               <w:t xml:space="preserve"> </w:t>
             </w:r>
-            <w:proofErr w:type="spellStart"/>
-            <w:r>
-              <w:t>Affonso</w:t>
-            </w:r>
-            <w:proofErr w:type="spellEnd"/>
-            <w:r>
-              <w:t xml:space="preserve"> Nicolás</w:t>
+            <w:r>
+              <w:t>Affonso Nicolás</w:t>
             </w:r>
           </w:p>
         </w:tc>
@@ -7867,6 +7813,51 @@
                 <w:szCs w:val="20"/>
               </w:rPr>
               <w:t>El equipo mantendrá un canal de comunicación fluido, buscando entablar diálogos de forma regular con el cliente, a través de diversos medios que resulten apropiados para ambos.</w:t>
+            </w:r>
+          </w:p>
+          <w:p>
+            <w:pPr>
+              <w:autoSpaceDE w:val="0"/>
+              <w:autoSpaceDN w:val="0"/>
+              <w:adjustRightInd w:val="0"/>
+              <w:spacing w:after="0" w:line="240" w:lineRule="auto"/>
+              <w:rPr>
+                <w:rFonts w:ascii="ArialMT" w:hAnsi="ArialMT" w:cs="ArialMT"/>
+                <w:sz w:val="20"/>
+                <w:szCs w:val="20"/>
+              </w:rPr>
+            </w:pPr>
+            <w:r>
+              <w:rPr>
+                <w:rFonts w:ascii="ArialMT" w:hAnsi="ArialMT" w:cs="ArialMT"/>
+                <w:sz w:val="20"/>
+                <w:szCs w:val="20"/>
+              </w:rPr>
+              <w:t>A partir de la utilización de un conjunto de prácticas y roles se busca</w:t>
+            </w:r>
+            <w:r>
+              <w:rPr>
+                <w:rFonts w:ascii="ArialMT" w:hAnsi="ArialMT" w:cs="ArialMT"/>
+                <w:sz w:val="20"/>
+                <w:szCs w:val="20"/>
+              </w:rPr>
+              <w:t>rá</w:t>
+            </w:r>
+            <w:r>
+              <w:rPr>
+                <w:rFonts w:ascii="ArialMT" w:hAnsi="ArialMT" w:cs="ArialMT"/>
+                <w:sz w:val="20"/>
+                <w:szCs w:val="20"/>
+              </w:rPr>
+              <w:t xml:space="preserve"> elevar al máximo la productividad del equipo</w:t>
+            </w:r>
+            <w:r>
+              <w:rPr>
+                <w:rFonts w:ascii="ArialMT" w:hAnsi="ArialMT" w:cs="ArialMT"/>
+                <w:sz w:val="20"/>
+                <w:szCs w:val="20"/>
+              </w:rPr>
+              <w:t>, produciendo resultados en períodos muy breves de tiempo (daily meeting).</w:t>
             </w:r>
           </w:p>
         </w:tc>
@@ -8300,13 +8291,8 @@
               </w:rPr>
               <w:t xml:space="preserve"> </w:t>
             </w:r>
-            <w:proofErr w:type="spellStart"/>
-            <w:r>
-              <w:t>Affonso</w:t>
-            </w:r>
-            <w:proofErr w:type="spellEnd"/>
-            <w:r>
-              <w:t xml:space="preserve"> Nicolás</w:t>
+            <w:r>
+              <w:t>Affonso Nicolás</w:t>
             </w:r>
           </w:p>
         </w:tc>
@@ -8402,7 +8388,23 @@
                 <w:sz w:val="20"/>
                 <w:szCs w:val="20"/>
               </w:rPr>
-              <w:t>El equipo tendrá en cuenta los datos recopilados del cuestionario dirigido hacia los usuarios finales del sistema. Adicionalmente, se diseñará una interfaz gráfica intuitiva, accesible y agradable a la vista para</w:t>
+              <w:t>El equipo tendrá en c</w:t>
+            </w:r>
+            <w:r>
+              <w:rPr>
+                <w:rFonts w:ascii="ArialMT" w:hAnsi="ArialMT" w:cs="ArialMT"/>
+                <w:sz w:val="20"/>
+                <w:szCs w:val="20"/>
+              </w:rPr>
+              <w:t xml:space="preserve">uenta los datos recopilados de la Elicitación de Requerimientos (cuestionario) </w:t>
+            </w:r>
+            <w:r>
+              <w:rPr>
+                <w:rFonts w:ascii="ArialMT" w:hAnsi="ArialMT" w:cs="ArialMT"/>
+                <w:sz w:val="20"/>
+                <w:szCs w:val="20"/>
+              </w:rPr>
+              <w:t>dirigido hacia los usuarios finales del sistema. Adicionalmente, se diseñará una interfaz gráfica intuitiva, accesible y agradable a la vista para</w:t>
             </w:r>
             <w:r>
               <w:rPr>
@@ -8418,6 +8420,27 @@
                 <w:szCs w:val="20"/>
               </w:rPr>
               <w:t>minimizar la probabilidad de rechazo y facilitar la adopción del nuevo sistema.</w:t>
+            </w:r>
+          </w:p>
+          <w:p>
+            <w:pPr>
+              <w:autoSpaceDE w:val="0"/>
+              <w:autoSpaceDN w:val="0"/>
+              <w:adjustRightInd w:val="0"/>
+              <w:spacing w:after="0" w:line="240" w:lineRule="auto"/>
+              <w:rPr>
+                <w:rFonts w:ascii="ArialMT" w:hAnsi="ArialMT" w:cs="ArialMT"/>
+                <w:sz w:val="20"/>
+                <w:szCs w:val="20"/>
+              </w:rPr>
+            </w:pPr>
+            <w:r>
+              <w:rPr>
+                <w:rFonts w:ascii="ArialMT" w:hAnsi="ArialMT" w:cs="ArialMT"/>
+                <w:sz w:val="20"/>
+                <w:szCs w:val="20"/>
+              </w:rPr>
+              <w:t>El equipo realizará técnicas de Scrum y de elicitación para tratar de prevenir clientes finales insatisfechos.</w:t>
             </w:r>
           </w:p>
         </w:tc>
@@ -8445,6 +8468,7 @@
                 <w:rFonts w:ascii="Calibri" w:eastAsia="Calibri" w:hAnsi="Calibri"/>
                 <w:b/>
               </w:rPr>
+              <w:lastRenderedPageBreak/>
               <w:t>Plan de Contingencia :</w:t>
             </w:r>
             <w:r>
@@ -8474,6 +8498,27 @@
                 <w:szCs w:val="20"/>
               </w:rPr>
               <w:t>Se solicitará a los usuarios finales que brinden sus opiniones sobre la usabilidad del nuevo sistema. En base a esto, se tomarán las medidas pertinentes en pos de implementar una solución que satisfaga las expectativas de los usuarios.</w:t>
+            </w:r>
+          </w:p>
+          <w:p>
+            <w:pPr>
+              <w:autoSpaceDE w:val="0"/>
+              <w:autoSpaceDN w:val="0"/>
+              <w:adjustRightInd w:val="0"/>
+              <w:spacing w:after="0" w:line="240" w:lineRule="auto"/>
+              <w:rPr>
+                <w:rFonts w:ascii="ArialMT" w:hAnsi="ArialMT" w:cs="ArialMT"/>
+                <w:sz w:val="20"/>
+                <w:szCs w:val="20"/>
+              </w:rPr>
+            </w:pPr>
+            <w:r>
+              <w:rPr>
+                <w:rFonts w:ascii="ArialMT" w:hAnsi="ArialMT" w:cs="ArialMT"/>
+                <w:sz w:val="20"/>
+                <w:szCs w:val="20"/>
+              </w:rPr>
+              <w:t>Se modifica el documento de Especificación de requerimientos de Software.</w:t>
             </w:r>
           </w:p>
         </w:tc>
@@ -9004,6 +9049,35 @@
               <w:t>El equipo mantendrá una comunicación fluida con el cliente para que se garantice la comprensión de la magnitud del proyecto, y evitar de este modo la subestimación de la labor realizada por el equipo de desarrollo.</w:t>
             </w:r>
           </w:p>
+          <w:p>
+            <w:pPr>
+              <w:autoSpaceDE w:val="0"/>
+              <w:autoSpaceDN w:val="0"/>
+              <w:adjustRightInd w:val="0"/>
+              <w:spacing w:after="0" w:line="240" w:lineRule="auto"/>
+              <w:rPr>
+                <w:rFonts w:ascii="ArialMT" w:hAnsi="ArialMT" w:cs="ArialMT"/>
+                <w:sz w:val="20"/>
+                <w:szCs w:val="20"/>
+              </w:rPr>
+            </w:pPr>
+            <w:r>
+              <w:rPr>
+                <w:rFonts w:ascii="ArialMT" w:hAnsi="ArialMT" w:cs="ArialMT"/>
+                <w:sz w:val="20"/>
+                <w:szCs w:val="20"/>
+              </w:rPr>
+              <w:t>Se realizarán dailly meetings con el fin de debatir acerca de las fechas pautadas con anterioridad y a partir de ahí analizar</w:t>
+            </w:r>
+            <w:r>
+              <w:rPr>
+                <w:rFonts w:ascii="ArialMT" w:hAnsi="ArialMT" w:cs="ArialMT"/>
+                <w:sz w:val="20"/>
+                <w:szCs w:val="20"/>
+              </w:rPr>
+              <w:t xml:space="preserve"> la longitud del proyecto previsto y ver cómo encarar esta situación con el cliente</w:t>
+            </w:r>
+          </w:p>
         </w:tc>
       </w:tr>
       <w:tr>
@@ -9071,25 +9145,7 @@
                 <w:sz w:val="20"/>
                 <w:szCs w:val="20"/>
               </w:rPr>
-              <w:t xml:space="preserve">Se planteará al cliente la posibilidad de adicionar más personal al equipo o bien </w:t>
-            </w:r>
-            <w:proofErr w:type="spellStart"/>
-            <w:r>
-              <w:rPr>
-                <w:rFonts w:ascii="ArialMT" w:hAnsi="ArialMT" w:cs="ArialMT"/>
-                <w:sz w:val="20"/>
-                <w:szCs w:val="20"/>
-              </w:rPr>
-              <w:t>tercerizar</w:t>
-            </w:r>
-            <w:proofErr w:type="spellEnd"/>
-            <w:r>
-              <w:rPr>
-                <w:rFonts w:ascii="ArialMT" w:hAnsi="ArialMT" w:cs="ArialMT"/>
-                <w:sz w:val="20"/>
-                <w:szCs w:val="20"/>
-              </w:rPr>
-              <w:t xml:space="preserve"> parte del desarrollo.</w:t>
+              <w:t>Se planteará al cliente la posibilidad de adicionar más personal al equipo o bien tercerizar parte del desarrollo.</w:t>
             </w:r>
           </w:p>
         </w:tc>
@@ -9488,6 +9544,7 @@
                 <w:rFonts w:ascii="Calibri" w:eastAsia="Calibri" w:hAnsi="Calibri"/>
                 <w:b/>
               </w:rPr>
+              <w:lastRenderedPageBreak/>
               <w:t>Responsable:</w:t>
             </w:r>
             <w:r>
@@ -9622,7 +9679,6 @@
                 <w:rFonts w:ascii="Calibri" w:eastAsia="Calibri" w:hAnsi="Calibri"/>
                 <w:b/>
               </w:rPr>
-              <w:lastRenderedPageBreak/>
               <w:t>Plan de Contingencia :</w:t>
             </w:r>
           </w:p>
@@ -10005,13 +10061,8 @@
               </w:rPr>
               <w:t xml:space="preserve"> </w:t>
             </w:r>
-            <w:proofErr w:type="spellStart"/>
-            <w:r>
-              <w:t>Coscarelli</w:t>
-            </w:r>
-            <w:proofErr w:type="spellEnd"/>
-            <w:r>
-              <w:t xml:space="preserve"> Mauro Alejandro</w:t>
+            <w:r>
+              <w:t>Coscarelli Mauro Alejandro</w:t>
             </w:r>
           </w:p>
         </w:tc>
@@ -10546,13 +10597,8 @@
               </w:rPr>
               <w:t xml:space="preserve"> </w:t>
             </w:r>
-            <w:proofErr w:type="spellStart"/>
-            <w:r>
-              <w:t>Affonso</w:t>
-            </w:r>
-            <w:proofErr w:type="spellEnd"/>
-            <w:r>
-              <w:t xml:space="preserve"> Nicolás</w:t>
+            <w:r>
+              <w:t>Affonso Nicolás</w:t>
             </w:r>
           </w:p>
         </w:tc>
@@ -10615,6 +10661,7 @@
               <w:rPr>
                 <w:b/>
               </w:rPr>
+              <w:lastRenderedPageBreak/>
               <w:t xml:space="preserve">Estrategia de Mitigación </w:t>
             </w:r>
             <w:r>
@@ -10648,7 +10695,23 @@
                 <w:sz w:val="20"/>
                 <w:szCs w:val="20"/>
               </w:rPr>
-              <w:t>El equipo seleccionará la tecnología que, tras evaluarla minuciosamente, haya sido estimada como la más apropiada para el desarrollo del sistema.</w:t>
+              <w:t xml:space="preserve">El equipo seleccionará la tecnología que, </w:t>
+            </w:r>
+            <w:r>
+              <w:rPr>
+                <w:rFonts w:ascii="ArialMT" w:hAnsi="ArialMT" w:cs="ArialMT"/>
+                <w:sz w:val="20"/>
+                <w:szCs w:val="20"/>
+              </w:rPr>
+              <w:t>tras evaluarla minuciosamente (durante los daily meetings),</w:t>
+            </w:r>
+            <w:r>
+              <w:rPr>
+                <w:rFonts w:ascii="ArialMT" w:hAnsi="ArialMT" w:cs="ArialMT"/>
+                <w:sz w:val="20"/>
+                <w:szCs w:val="20"/>
+              </w:rPr>
+              <w:t xml:space="preserve"> haya sido estimada como la más apropiada para el desarrollo del sistema.</w:t>
             </w:r>
           </w:p>
         </w:tc>
@@ -10676,7 +10739,6 @@
                 <w:rFonts w:ascii="Calibri" w:eastAsia="Calibri" w:hAnsi="Calibri"/>
                 <w:b/>
               </w:rPr>
-              <w:lastRenderedPageBreak/>
               <w:t>Plan de Contingencia :</w:t>
             </w:r>
           </w:p>
@@ -11122,13 +11184,8 @@
               </w:rPr>
               <w:t xml:space="preserve"> </w:t>
             </w:r>
-            <w:proofErr w:type="spellStart"/>
-            <w:r>
-              <w:t>Coscarelli</w:t>
-            </w:r>
-            <w:proofErr w:type="spellEnd"/>
-            <w:r>
-              <w:t xml:space="preserve"> Mauro Alejandro</w:t>
+            <w:r>
+              <w:t>Coscarelli Mauro Alejandro</w:t>
             </w:r>
           </w:p>
         </w:tc>
@@ -11241,23 +11298,7 @@
                 <w:rFonts w:ascii="ArialMT" w:hAnsi="ArialMT" w:cs="ArialMT"/>
                 <w:szCs w:val="20"/>
               </w:rPr>
-              <w:t xml:space="preserve">Se llevarán a cabo correctamente los </w:t>
-            </w:r>
-            <w:proofErr w:type="spellStart"/>
-            <w:r>
-              <w:rPr>
-                <w:rFonts w:ascii="ArialMT" w:hAnsi="ArialMT" w:cs="ArialMT"/>
-                <w:szCs w:val="20"/>
-              </w:rPr>
-              <w:t>Sprints</w:t>
-            </w:r>
-            <w:proofErr w:type="spellEnd"/>
-            <w:r>
-              <w:rPr>
-                <w:rFonts w:ascii="ArialMT" w:hAnsi="ArialMT" w:cs="ArialMT"/>
-                <w:szCs w:val="20"/>
-              </w:rPr>
-              <w:t xml:space="preserve"> para minimizar la probabilidad de cometer errores de la interpretación de las necesidades del cliente.</w:t>
+              <w:t>Se llevarán a cabo correctamente los Sprints para minimizar la probabilidad de cometer errores de la interpretación de las necesidades del cliente.</w:t>
             </w:r>
           </w:p>
         </w:tc>
@@ -11307,6 +11348,27 @@
                 <w:szCs w:val="20"/>
               </w:rPr>
               <w:t>Se establecerá una pronta comunicación con el cliente para debatir los requerimientos implicados para su posterior análisis y el correcto tratamiento de los mismos.</w:t>
+            </w:r>
+          </w:p>
+          <w:p>
+            <w:pPr>
+              <w:autoSpaceDE w:val="0"/>
+              <w:autoSpaceDN w:val="0"/>
+              <w:adjustRightInd w:val="0"/>
+              <w:spacing w:after="0" w:line="240" w:lineRule="auto"/>
+              <w:rPr>
+                <w:rFonts w:ascii="ArialMT" w:hAnsi="ArialMT" w:cs="ArialMT"/>
+                <w:sz w:val="20"/>
+                <w:szCs w:val="20"/>
+              </w:rPr>
+            </w:pPr>
+            <w:r>
+              <w:rPr>
+                <w:rFonts w:ascii="ArialMT" w:hAnsi="ArialMT" w:cs="ArialMT"/>
+                <w:sz w:val="20"/>
+                <w:szCs w:val="20"/>
+              </w:rPr>
+              <w:t>Se modificará, por ende, el documento de Especificación de requisitos de software</w:t>
             </w:r>
           </w:p>
         </w:tc>
@@ -11523,21 +11585,7 @@
       <w:rPr>
         <w:i/>
       </w:rPr>
-      <w:t xml:space="preserve">                                    </w:t>
-    </w:r>
-    <w:proofErr w:type="spellStart"/>
-    <w:r>
-      <w:rPr>
-        <w:i/>
-      </w:rPr>
-      <w:t>Rev</w:t>
-    </w:r>
-    <w:proofErr w:type="spellEnd"/>
-    <w:r>
-      <w:rPr>
-        <w:i/>
-      </w:rPr>
-      <w:t>:</w:t>
+      <w:t xml:space="preserve">                                    Rev:</w:t>
     </w:r>
     <w:r>
       <w:rPr>
@@ -12547,6 +12595,22 @@
       <w:u w:val="single"/>
     </w:rPr>
   </w:style>
+  <w:style w:type="paragraph" w:customStyle="1" w:styleId="Default">
+    <w:name w:val="Default"/>
+    <w:rsid w:val="00713279"/>
+    <w:pPr>
+      <w:autoSpaceDE w:val="0"/>
+      <w:autoSpaceDN w:val="0"/>
+      <w:adjustRightInd w:val="0"/>
+      <w:spacing w:after="0" w:line="240" w:lineRule="auto"/>
+    </w:pPr>
+    <w:rPr>
+      <w:rFonts w:ascii="Century Gothic" w:hAnsi="Century Gothic" w:cs="Century Gothic"/>
+      <w:color w:val="000000"/>
+      <w:sz w:val="24"/>
+      <w:szCs w:val="24"/>
+    </w:rPr>
+  </w:style>
 </w:styles>
 </file>
 

</xml_diff>